<commit_message>
fix some grammar errors
</commit_message>
<xml_diff>
--- a/report.docx
+++ b/report.docx
@@ -11,8 +11,6 @@
           <w:szCs w:val="72"/>
         </w:rPr>
       </w:pPr>
-      <w:bookmarkStart w:id="0" w:name="_GoBack"/>
-      <w:bookmarkEnd w:id="0"/>
       <w:r>
         <w:rPr>
           <w:b/>
@@ -1351,7 +1349,7 @@
                     </a:ln>
                     <a:extLst>
                       <a:ext uri="{53640926-AAD7-44d8-BBD7-CCE9431645EC}">
-                        <a14:shadowObscured xmlns:a14="http://schemas.microsoft.com/office/drawing/2010/main" xmlns:w="http://schemas.openxmlformats.org/wordprocessingml/2006/main" xmlns:w10="urn:schemas-microsoft-com:office:word" xmlns:v="urn:schemas-microsoft-com:vml" xmlns:o="urn:schemas-microsoft-com:office:office" xmlns:mv="urn:schemas-microsoft-com:mac:vml" xmlns:mo="http://schemas.microsoft.com/office/mac/office/2008/main" xmlns=""/>
+                        <a14:shadowObscured xmlns="" xmlns:mo="http://schemas.microsoft.com/office/mac/office/2008/main" xmlns:mv="urn:schemas-microsoft-com:mac:vml" xmlns:o="urn:schemas-microsoft-com:office:office" xmlns:v="urn:schemas-microsoft-com:vml" xmlns:w10="urn:schemas-microsoft-com:office:word" xmlns:w="http://schemas.openxmlformats.org/wordprocessingml/2006/main" xmlns:a14="http://schemas.microsoft.com/office/drawing/2010/main"/>
                       </a:ext>
                     </a:extLst>
                   </pic:spPr>
@@ -1416,7 +1414,7 @@
                     </a:ln>
                     <a:extLst>
                       <a:ext uri="{53640926-AAD7-44d8-BBD7-CCE9431645EC}">
-                        <a14:shadowObscured xmlns:a14="http://schemas.microsoft.com/office/drawing/2010/main" xmlns:w="http://schemas.openxmlformats.org/wordprocessingml/2006/main" xmlns:w10="urn:schemas-microsoft-com:office:word" xmlns:v="urn:schemas-microsoft-com:vml" xmlns:o="urn:schemas-microsoft-com:office:office" xmlns:mv="urn:schemas-microsoft-com:mac:vml" xmlns:mo="http://schemas.microsoft.com/office/mac/office/2008/main" xmlns=""/>
+                        <a14:shadowObscured xmlns="" xmlns:mo="http://schemas.microsoft.com/office/mac/office/2008/main" xmlns:mv="urn:schemas-microsoft-com:mac:vml" xmlns:o="urn:schemas-microsoft-com:office:office" xmlns:v="urn:schemas-microsoft-com:vml" xmlns:w10="urn:schemas-microsoft-com:office:word" xmlns:w="http://schemas.openxmlformats.org/wordprocessingml/2006/main" xmlns:a14="http://schemas.microsoft.com/office/drawing/2010/main"/>
                       </a:ext>
                     </a:extLst>
                   </pic:spPr>
@@ -1479,7 +1477,19 @@
         <w:rPr>
           <w:rFonts w:cs="Courier New"/>
         </w:rPr>
-        <w:t>Figure (a) is the result of copying pixels from the middle column and Figure (b) is the result of copying pixels from the middle row and side away. From two figures, we find that the width of two are identical corresponding to the same number of frames.</w:t>
+        <w:t>Figure (a) is the result of copying pixels from the middle column and Figure (b) is the result of copying pixels from the middle row and side away. From two figures, we find that the width</w:t>
+      </w:r>
+      <w:r>
+        <w:rPr>
+          <w:rFonts w:cs="Courier New"/>
+        </w:rPr>
+        <w:t>s</w:t>
+      </w:r>
+      <w:r>
+        <w:rPr>
+          <w:rFonts w:cs="Courier New"/>
+        </w:rPr>
+        <w:t xml:space="preserve"> of two are identical corresponding to the same number of frames.</w:t>
       </w:r>
       <w:r>
         <w:rPr>
@@ -1586,7 +1596,7 @@
                     </a:ln>
                     <a:extLst>
                       <a:ext uri="{53640926-AAD7-44d8-BBD7-CCE9431645EC}">
-                        <a14:shadowObscured xmlns:a14="http://schemas.microsoft.com/office/drawing/2010/main" xmlns:w="http://schemas.openxmlformats.org/wordprocessingml/2006/main" xmlns:w10="urn:schemas-microsoft-com:office:word" xmlns:v="urn:schemas-microsoft-com:vml" xmlns:o="urn:schemas-microsoft-com:office:office" xmlns:mv="urn:schemas-microsoft-com:mac:vml" xmlns:mo="http://schemas.microsoft.com/office/mac/office/2008/main" xmlns=""/>
+                        <a14:shadowObscured xmlns="" xmlns:mo="http://schemas.microsoft.com/office/mac/office/2008/main" xmlns:mv="urn:schemas-microsoft-com:mac:vml" xmlns:o="urn:schemas-microsoft-com:office:office" xmlns:v="urn:schemas-microsoft-com:vml" xmlns:w10="urn:schemas-microsoft-com:office:word" xmlns:w="http://schemas.openxmlformats.org/wordprocessingml/2006/main" xmlns:a14="http://schemas.microsoft.com/office/drawing/2010/main"/>
                       </a:ext>
                     </a:extLst>
                   </pic:spPr>
@@ -1669,7 +1679,7 @@
                     </a:ln>
                     <a:extLst>
                       <a:ext uri="{53640926-AAD7-44d8-BBD7-CCE9431645EC}">
-                        <a14:shadowObscured xmlns:a14="http://schemas.microsoft.com/office/drawing/2010/main" xmlns:w="http://schemas.openxmlformats.org/wordprocessingml/2006/main" xmlns:w10="urn:schemas-microsoft-com:office:word" xmlns:v="urn:schemas-microsoft-com:vml" xmlns:o="urn:schemas-microsoft-com:office:office" xmlns:mv="urn:schemas-microsoft-com:mac:vml" xmlns:mo="http://schemas.microsoft.com/office/mac/office/2008/main" xmlns=""/>
+                        <a14:shadowObscured xmlns="" xmlns:mo="http://schemas.microsoft.com/office/mac/office/2008/main" xmlns:mv="urn:schemas-microsoft-com:mac:vml" xmlns:o="urn:schemas-microsoft-com:office:office" xmlns:v="urn:schemas-microsoft-com:vml" xmlns:w10="urn:schemas-microsoft-com:office:word" xmlns:w="http://schemas.openxmlformats.org/wordprocessingml/2006/main" xmlns:a14="http://schemas.microsoft.com/office/drawing/2010/main"/>
                       </a:ext>
                     </a:extLst>
                   </pic:spPr>
@@ -1720,7 +1730,19 @@
         <w:rPr>
           <w:rFonts w:cs="Courier New"/>
         </w:rPr>
-        <w:t xml:space="preserve"> the width of two figures are the same as the number of </w:t>
+        <w:t xml:space="preserve"> the width</w:t>
+      </w:r>
+      <w:r>
+        <w:rPr>
+          <w:rFonts w:cs="Courier New"/>
+        </w:rPr>
+        <w:t>s</w:t>
+      </w:r>
+      <w:r>
+        <w:rPr>
+          <w:rFonts w:cs="Courier New"/>
+        </w:rPr>
+        <w:t xml:space="preserve"> of two figures are the same as the number of </w:t>
       </w:r>
       <w:r>
         <w:rPr>
@@ -1732,7 +1754,7 @@
         <w:rPr>
           <w:rFonts w:cs="Courier New"/>
         </w:rPr>
-        <w:t>cleaner output compared to the copying ones and provides a clean sets of zero values down a straight diagonal. However, the result of histogram intersection on rows is quite bad and useless for us to find the wipe.</w:t>
+        <w:t>cleaner output compared to the copying ones and provides a clean set of zero values down a straight diagonal. However, the result of histogram intersection on rows is quite bad and useless for us to find the wipe.</w:t>
       </w:r>
       <w:r>
         <w:rPr>
@@ -1812,7 +1834,7 @@
                     </a:ln>
                     <a:extLst>
                       <a:ext uri="{53640926-AAD7-44d8-BBD7-CCE9431645EC}">
-                        <a14:shadowObscured xmlns:a14="http://schemas.microsoft.com/office/drawing/2010/main" xmlns:w="http://schemas.openxmlformats.org/wordprocessingml/2006/main" xmlns:w10="urn:schemas-microsoft-com:office:word" xmlns:v="urn:schemas-microsoft-com:vml" xmlns:o="urn:schemas-microsoft-com:office:office" xmlns:mv="urn:schemas-microsoft-com:mac:vml" xmlns:mo="http://schemas.microsoft.com/office/mac/office/2008/main" xmlns=""/>
+                        <a14:shadowObscured xmlns="" xmlns:mo="http://schemas.microsoft.com/office/mac/office/2008/main" xmlns:mv="urn:schemas-microsoft-com:mac:vml" xmlns:o="urn:schemas-microsoft-com:office:office" xmlns:v="urn:schemas-microsoft-com:vml" xmlns:w10="urn:schemas-microsoft-com:office:word" xmlns:w="http://schemas.openxmlformats.org/wordprocessingml/2006/main" xmlns:a14="http://schemas.microsoft.com/office/drawing/2010/main"/>
                       </a:ext>
                     </a:extLst>
                   </pic:spPr>
@@ -1892,7 +1914,7 @@
                     </a:ln>
                     <a:extLst>
                       <a:ext uri="{53640926-AAD7-44d8-BBD7-CCE9431645EC}">
-                        <a14:shadowObscured xmlns:a14="http://schemas.microsoft.com/office/drawing/2010/main" xmlns:w="http://schemas.openxmlformats.org/wordprocessingml/2006/main" xmlns:w10="urn:schemas-microsoft-com:office:word" xmlns:v="urn:schemas-microsoft-com:vml" xmlns:o="urn:schemas-microsoft-com:office:office" xmlns:mv="urn:schemas-microsoft-com:mac:vml" xmlns:mo="http://schemas.microsoft.com/office/mac/office/2008/main" xmlns=""/>
+                        <a14:shadowObscured xmlns="" xmlns:mo="http://schemas.microsoft.com/office/mac/office/2008/main" xmlns:mv="urn:schemas-microsoft-com:mac:vml" xmlns:o="urn:schemas-microsoft-com:office:office" xmlns:v="urn:schemas-microsoft-com:vml" xmlns:w10="urn:schemas-microsoft-com:office:word" xmlns:w="http://schemas.openxmlformats.org/wordprocessingml/2006/main" xmlns:a14="http://schemas.microsoft.com/office/drawing/2010/main"/>
                       </a:ext>
                     </a:extLst>
                   </pic:spPr>
@@ -2013,7 +2035,7 @@
                     </a:ln>
                     <a:extLst>
                       <a:ext uri="{53640926-AAD7-44d8-BBD7-CCE9431645EC}">
-                        <a14:shadowObscured xmlns:a14="http://schemas.microsoft.com/office/drawing/2010/main" xmlns:w="http://schemas.openxmlformats.org/wordprocessingml/2006/main" xmlns:w10="urn:schemas-microsoft-com:office:word" xmlns:v="urn:schemas-microsoft-com:vml" xmlns:o="urn:schemas-microsoft-com:office:office" xmlns:mv="urn:schemas-microsoft-com:mac:vml" xmlns:mo="http://schemas.microsoft.com/office/mac/office/2008/main" xmlns=""/>
+                        <a14:shadowObscured xmlns="" xmlns:mo="http://schemas.microsoft.com/office/mac/office/2008/main" xmlns:mv="urn:schemas-microsoft-com:mac:vml" xmlns:o="urn:schemas-microsoft-com:office:office" xmlns:v="urn:schemas-microsoft-com:vml" xmlns:w10="urn:schemas-microsoft-com:office:word" xmlns:w="http://schemas.openxmlformats.org/wordprocessingml/2006/main" xmlns:a14="http://schemas.microsoft.com/office/drawing/2010/main"/>
                       </a:ext>
                     </a:extLst>
                   </pic:spPr>
@@ -2077,7 +2099,7 @@
                     </a:ln>
                     <a:extLst>
                       <a:ext uri="{53640926-AAD7-44d8-BBD7-CCE9431645EC}">
-                        <a14:shadowObscured xmlns:a14="http://schemas.microsoft.com/office/drawing/2010/main" xmlns:w="http://schemas.openxmlformats.org/wordprocessingml/2006/main" xmlns:w10="urn:schemas-microsoft-com:office:word" xmlns:v="urn:schemas-microsoft-com:vml" xmlns:o="urn:schemas-microsoft-com:office:office" xmlns:mv="urn:schemas-microsoft-com:mac:vml" xmlns:mo="http://schemas.microsoft.com/office/mac/office/2008/main" xmlns=""/>
+                        <a14:shadowObscured xmlns="" xmlns:mo="http://schemas.microsoft.com/office/mac/office/2008/main" xmlns:mv="urn:schemas-microsoft-com:mac:vml" xmlns:o="urn:schemas-microsoft-com:office:office" xmlns:v="urn:schemas-microsoft-com:vml" xmlns:w10="urn:schemas-microsoft-com:office:word" xmlns:w="http://schemas.openxmlformats.org/wordprocessingml/2006/main" xmlns:a14="http://schemas.microsoft.com/office/drawing/2010/main"/>
                       </a:ext>
                     </a:extLst>
                   </pic:spPr>
@@ -2184,13 +2206,37 @@
         <w:rPr>
           <w:rFonts w:cs="Courier New"/>
         </w:rPr>
-        <w:t xml:space="preserve"> the width of these</w:t>
-      </w:r>
-      <w:r>
-        <w:rPr>
-          <w:rFonts w:cs="Courier New"/>
-        </w:rPr>
-        <w:t xml:space="preserve"> figures are the same as the number of</w:t>
+        <w:t xml:space="preserve"> the width</w:t>
+      </w:r>
+      <w:r>
+        <w:rPr>
+          <w:rFonts w:cs="Courier New"/>
+        </w:rPr>
+        <w:t>s</w:t>
+      </w:r>
+      <w:r>
+        <w:rPr>
+          <w:rFonts w:cs="Courier New"/>
+        </w:rPr>
+        <w:t xml:space="preserve"> of these</w:t>
+      </w:r>
+      <w:r>
+        <w:rPr>
+          <w:rFonts w:cs="Courier New"/>
+        </w:rPr>
+        <w:t xml:space="preserve"> figures </w:t>
+      </w:r>
+      <w:r>
+        <w:rPr>
+          <w:rFonts w:cs="Courier New"/>
+        </w:rPr>
+        <w:t>are</w:t>
+      </w:r>
+      <w:r>
+        <w:rPr>
+          <w:rFonts w:cs="Courier New"/>
+        </w:rPr>
+        <w:t xml:space="preserve"> the same as the number of</w:t>
       </w:r>
       <w:r>
         <w:rPr>
@@ -2360,7 +2406,7 @@
                     </a:ln>
                     <a:extLst>
                       <a:ext uri="{53640926-AAD7-44d8-BBD7-CCE9431645EC}">
-                        <a14:shadowObscured xmlns:a14="http://schemas.microsoft.com/office/drawing/2010/main" xmlns:w="http://schemas.openxmlformats.org/wordprocessingml/2006/main" xmlns:w10="urn:schemas-microsoft-com:office:word" xmlns:v="urn:schemas-microsoft-com:vml" xmlns:o="urn:schemas-microsoft-com:office:office" xmlns:mv="urn:schemas-microsoft-com:mac:vml" xmlns:mo="http://schemas.microsoft.com/office/mac/office/2008/main" xmlns=""/>
+                        <a14:shadowObscured xmlns="" xmlns:mo="http://schemas.microsoft.com/office/mac/office/2008/main" xmlns:mv="urn:schemas-microsoft-com:mac:vml" xmlns:o="urn:schemas-microsoft-com:office:office" xmlns:v="urn:schemas-microsoft-com:vml" xmlns:w10="urn:schemas-microsoft-com:office:word" xmlns:w="http://schemas.openxmlformats.org/wordprocessingml/2006/main" xmlns:a14="http://schemas.microsoft.com/office/drawing/2010/main"/>
                       </a:ext>
                     </a:extLst>
                   </pic:spPr>
@@ -2396,50 +2442,64 @@
           <w:rFonts w:hint="eastAsia"/>
           <w:szCs w:val="21"/>
         </w:rPr>
-        <w:t>n order to calculate the intersection between two frames, the program should have both the data of current frame and previous one. At the beginning, we try to redu</w:t>
-      </w:r>
+        <w:t xml:space="preserve">n order to calculate the intersection between two frames, the program should have both the data of current frame and previous one. </w:t>
+      </w:r>
+      <w:r>
+        <w:rPr>
+          <w:szCs w:val="21"/>
+        </w:rPr>
+        <w:t>In</w:t>
+      </w:r>
+      <w:bookmarkStart w:id="0" w:name="_GoBack"/>
+      <w:bookmarkEnd w:id="0"/>
       <w:r>
         <w:rPr>
           <w:rFonts w:hint="eastAsia"/>
           <w:szCs w:val="21"/>
         </w:rPr>
-        <w:t xml:space="preserve">ce the amount of memory the whole program needed </w:t>
+        <w:t xml:space="preserve"> the beginning, we try to redu</w:t>
       </w:r>
       <w:r>
         <w:rPr>
           <w:rFonts w:hint="eastAsia"/>
           <w:szCs w:val="21"/>
         </w:rPr>
-        <w:t>to store frames</w:t>
-      </w:r>
-      <w:r>
-        <w:rPr>
-          <w:szCs w:val="21"/>
-        </w:rPr>
-        <w:t xml:space="preserve"> of the video</w:t>
+        <w:t xml:space="preserve">ce the amount of memory the whole program needed </w:t>
       </w:r>
       <w:r>
         <w:rPr>
           <w:rFonts w:hint="eastAsia"/>
           <w:szCs w:val="21"/>
         </w:rPr>
-        <w:t xml:space="preserve"> by using the function</w:t>
+        <w:t>to store frames</w:t>
       </w:r>
       <w:r>
         <w:rPr>
           <w:szCs w:val="21"/>
         </w:rPr>
-        <w:t xml:space="preserve">: </w:t>
+        <w:t xml:space="preserve"> of the video</w:t>
       </w:r>
       <w:r>
         <w:rPr>
           <w:rFonts w:hint="eastAsia"/>
           <w:szCs w:val="21"/>
         </w:rPr>
+        <w:t xml:space="preserve"> by using the function</w:t>
+      </w:r>
+      <w:r>
+        <w:rPr>
+          <w:szCs w:val="21"/>
+        </w:rPr>
+        <w:t xml:space="preserve">: </w:t>
+      </w:r>
+      <w:r>
+        <w:rPr>
+          <w:rFonts w:hint="eastAsia"/>
+          <w:szCs w:val="21"/>
+        </w:rPr>
         <w:t xml:space="preserve"> </w:t>
       </w:r>
       <w:proofErr w:type="spellStart"/>
-      <w:proofErr w:type="gramStart"/>
       <w:r>
         <w:rPr>
           <w:szCs w:val="21"/>
@@ -2451,14 +2511,7 @@
         <w:rPr>
           <w:szCs w:val="21"/>
         </w:rPr>
-        <w:t>::</w:t>
-      </w:r>
-      <w:proofErr w:type="gramEnd"/>
-      <w:r>
-        <w:rPr>
-          <w:szCs w:val="21"/>
-        </w:rPr>
-        <w:t>set(</w:t>
+        <w:t>::set(</w:t>
       </w:r>
       <w:r>
         <w:rPr>
@@ -2478,17 +2531,14 @@
           <w:rFonts w:hint="eastAsia"/>
           <w:szCs w:val="21"/>
         </w:rPr>
-        <w:t xml:space="preserve">. This function can set the index of frame which is to be captured next. However, when we apply this function to the MPEG video, it will </w:t>
-      </w:r>
-      <w:proofErr w:type="gramStart"/>
-      <w:r>
-        <w:rPr>
-          <w:rFonts w:hint="eastAsia"/>
+        <w:t>. This function can set the index of frame which is to be captured next. However, when we apply this function to the MPEG video, it will lo</w:t>
+      </w:r>
+      <w:r>
+        <w:rPr>
           <w:szCs w:val="21"/>
         </w:rPr>
-        <w:t>lost</w:t>
-      </w:r>
-      <w:proofErr w:type="gramEnd"/>
+        <w:t>se</w:t>
+      </w:r>
       <w:r>
         <w:rPr>
           <w:rFonts w:hint="eastAsia"/>
@@ -3944,11 +3994,6 @@
     <w:lsdException w:name="Book Title" w:uiPriority="33" w:qFormat="1"/>
     <w:lsdException w:name="Bibliography" w:semiHidden="1" w:uiPriority="37" w:unhideWhenUsed="1"/>
     <w:lsdException w:name="TOC Heading" w:semiHidden="1" w:uiPriority="39" w:unhideWhenUsed="1" w:qFormat="1"/>
-    <w:lsdException w:name="Plain Table 5" w:semiHidden="1" w:unhideWhenUsed="1"/>
-    <w:lsdException w:name="Grid Table Light" w:semiHidden="1" w:unhideWhenUsed="1"/>
-    <w:lsdException w:name="Grid Table 1 Light" w:semiHidden="1" w:unhideWhenUsed="1"/>
-    <w:lsdException w:name="Grid Table 2" w:semiHidden="1" w:unhideWhenUsed="1"/>
-    <w:lsdException w:name="Grid Table 3" w:semiHidden="1" w:unhideWhenUsed="1"/>
     <w:lsdException w:name="Grid Table 4" w:uiPriority="49"/>
     <w:lsdException w:name="Grid Table 5 Dark" w:uiPriority="50"/>
     <w:lsdException w:name="Grid Table 6 Colorful" w:uiPriority="51"/>
@@ -4557,7 +4602,7 @@
 </file>
 
 <file path=customXml/itemProps1.xml><?xml version="1.0" encoding="utf-8"?>
-<ds:datastoreItem xmlns:ds="http://schemas.openxmlformats.org/officeDocument/2006/customXml" ds:itemID="{8942C947-7946-C04F-9DAC-9FCE8CD91960}">
+<ds:datastoreItem xmlns:ds="http://schemas.openxmlformats.org/officeDocument/2006/customXml" ds:itemID="{AA43627B-6E53-D24C-BFE3-F7B7EC4FF2CD}">
   <ds:schemaRefs>
     <ds:schemaRef ds:uri="http://schemas.openxmlformats.org/officeDocument/2006/bibliography"/>
   </ds:schemaRefs>

</xml_diff>